<commit_message>
upd lab1. 1,2,3 usecase
</commit_message>
<xml_diff>
--- a/Lab1/use case4 ПЕРЕДЕЛАННАЯ.docx
+++ b/Lab1/use case4 ПЕРЕДЕЛАННАЯ.docx
@@ -5,13 +5,13 @@
     <w:tbl>
       <w:tblPr>
         <w:tblStyle w:val="a3"/>
-        <w:tblW w:w="0" w:type="auto"/>
+        <w:tblW w:w="9351" w:type="dxa"/>
         <w:tblLook w:val="04A0" w:firstRow="1" w:lastRow="0" w:firstColumn="1" w:lastColumn="0" w:noHBand="0" w:noVBand="1"/>
       </w:tblPr>
       <w:tblGrid>
         <w:gridCol w:w="2618"/>
         <w:gridCol w:w="3059"/>
-        <w:gridCol w:w="3249"/>
+        <w:gridCol w:w="3674"/>
       </w:tblGrid>
       <w:tr>
         <w:tc>
@@ -19,63 +19,130 @@
             <w:tcW w:w="2618" w:type="dxa"/>
           </w:tcPr>
           <w:p>
-            <w:r>
+            <w:pPr>
+              <w:rPr>
+                <w:rFonts w:ascii="Times New Roman" w:hAnsi="Times New Roman" w:cs="Times New Roman"/>
+                <w:sz w:val="24"/>
+                <w:szCs w:val="24"/>
+              </w:rPr>
+            </w:pPr>
+            <w:r>
+              <w:rPr>
+                <w:rFonts w:ascii="Times New Roman" w:hAnsi="Times New Roman" w:cs="Times New Roman"/>
+                <w:sz w:val="24"/>
+                <w:szCs w:val="24"/>
+              </w:rPr>
               <w:t>Прецедент</w:t>
             </w:r>
           </w:p>
         </w:tc>
         <w:tc>
           <w:tcPr>
-            <w:tcW w:w="6308" w:type="dxa"/>
+            <w:tcW w:w="6733" w:type="dxa"/>
             <w:gridSpan w:val="2"/>
           </w:tcPr>
           <w:p>
-            <w:r>
-              <w:t xml:space="preserve">1) </w:t>
-            </w:r>
-            <w:r>
-              <w:t>Добавление заказ-наряда</w:t>
-            </w:r>
-          </w:p>
-        </w:tc>
-      </w:tr>
-      <w:tr>
-        <w:tc>
-          <w:tcPr>
-            <w:tcW w:w="2618" w:type="dxa"/>
-          </w:tcPr>
-          <w:p>
-            <w:r>
+            <w:pPr>
+              <w:rPr>
+                <w:rFonts w:ascii="Times New Roman" w:hAnsi="Times New Roman" w:cs="Times New Roman"/>
+                <w:sz w:val="24"/>
+                <w:szCs w:val="24"/>
+              </w:rPr>
+            </w:pPr>
+            <w:r>
+              <w:rPr>
+                <w:rFonts w:ascii="Times New Roman" w:hAnsi="Times New Roman" w:cs="Times New Roman"/>
+                <w:sz w:val="24"/>
+                <w:szCs w:val="24"/>
+              </w:rPr>
+              <w:t>1) Добавление заказ-наряда</w:t>
+            </w:r>
+          </w:p>
+        </w:tc>
+      </w:tr>
+      <w:tr>
+        <w:tc>
+          <w:tcPr>
+            <w:tcW w:w="2618" w:type="dxa"/>
+          </w:tcPr>
+          <w:p>
+            <w:pPr>
+              <w:rPr>
+                <w:rFonts w:ascii="Times New Roman" w:hAnsi="Times New Roman" w:cs="Times New Roman"/>
+                <w:sz w:val="24"/>
+                <w:szCs w:val="24"/>
+              </w:rPr>
+            </w:pPr>
+            <w:r>
+              <w:rPr>
+                <w:rFonts w:ascii="Times New Roman" w:hAnsi="Times New Roman" w:cs="Times New Roman"/>
+                <w:sz w:val="24"/>
+                <w:szCs w:val="24"/>
+              </w:rPr>
               <w:t>Краткое описание</w:t>
             </w:r>
           </w:p>
         </w:tc>
         <w:tc>
           <w:tcPr>
-            <w:tcW w:w="6308" w:type="dxa"/>
+            <w:tcW w:w="6733" w:type="dxa"/>
             <w:gridSpan w:val="2"/>
           </w:tcPr>
-          <w:p/>
-        </w:tc>
-      </w:tr>
-      <w:tr>
-        <w:tc>
-          <w:tcPr>
-            <w:tcW w:w="2618" w:type="dxa"/>
-          </w:tcPr>
-          <w:p>
-            <w:r>
-              <w:t>Актеры</w:t>
-            </w:r>
-          </w:p>
-        </w:tc>
-        <w:tc>
-          <w:tcPr>
-            <w:tcW w:w="6308" w:type="dxa"/>
+          <w:p>
+            <w:pPr>
+              <w:rPr>
+                <w:rFonts w:ascii="Times New Roman" w:hAnsi="Times New Roman" w:cs="Times New Roman"/>
+                <w:sz w:val="24"/>
+                <w:szCs w:val="24"/>
+              </w:rPr>
+            </w:pPr>
+          </w:p>
+        </w:tc>
+      </w:tr>
+      <w:tr>
+        <w:tc>
+          <w:tcPr>
+            <w:tcW w:w="2618" w:type="dxa"/>
+          </w:tcPr>
+          <w:p>
+            <w:pPr>
+              <w:rPr>
+                <w:rFonts w:ascii="Times New Roman" w:hAnsi="Times New Roman" w:cs="Times New Roman"/>
+                <w:sz w:val="24"/>
+                <w:szCs w:val="24"/>
+              </w:rPr>
+            </w:pPr>
+            <w:proofErr w:type="spellStart"/>
+            <w:r>
+              <w:rPr>
+                <w:rFonts w:ascii="Times New Roman" w:hAnsi="Times New Roman" w:cs="Times New Roman"/>
+                <w:sz w:val="24"/>
+                <w:szCs w:val="24"/>
+              </w:rPr>
+              <w:t>Акторы</w:t>
+            </w:r>
+            <w:proofErr w:type="spellEnd"/>
+          </w:p>
+        </w:tc>
+        <w:tc>
+          <w:tcPr>
+            <w:tcW w:w="6733" w:type="dxa"/>
             <w:gridSpan w:val="2"/>
           </w:tcPr>
           <w:p>
-            <w:r>
+            <w:pPr>
+              <w:rPr>
+                <w:rFonts w:ascii="Times New Roman" w:hAnsi="Times New Roman" w:cs="Times New Roman"/>
+                <w:sz w:val="24"/>
+                <w:szCs w:val="24"/>
+              </w:rPr>
+            </w:pPr>
+            <w:r>
+              <w:rPr>
+                <w:rFonts w:ascii="Times New Roman" w:hAnsi="Times New Roman" w:cs="Times New Roman"/>
+                <w:sz w:val="24"/>
+                <w:szCs w:val="24"/>
+              </w:rPr>
               <w:t>Оператор по отлову</w:t>
             </w:r>
           </w:p>
@@ -87,25 +154,42 @@
             <w:tcW w:w="2618" w:type="dxa"/>
           </w:tcPr>
           <w:p>
-            <w:r>
+            <w:pPr>
+              <w:rPr>
+                <w:rFonts w:ascii="Times New Roman" w:hAnsi="Times New Roman" w:cs="Times New Roman"/>
+                <w:sz w:val="24"/>
+                <w:szCs w:val="24"/>
+              </w:rPr>
+            </w:pPr>
+            <w:r>
+              <w:rPr>
+                <w:rFonts w:ascii="Times New Roman" w:hAnsi="Times New Roman" w:cs="Times New Roman"/>
+                <w:sz w:val="24"/>
+                <w:szCs w:val="24"/>
+              </w:rPr>
               <w:t>Предусловия</w:t>
             </w:r>
           </w:p>
         </w:tc>
         <w:tc>
           <w:tcPr>
-            <w:tcW w:w="6308" w:type="dxa"/>
+            <w:tcW w:w="6733" w:type="dxa"/>
             <w:gridSpan w:val="2"/>
           </w:tcPr>
           <w:p>
             <w:pPr>
-              <w:pStyle w:val="a4"/>
-              <w:numPr>
-                <w:ilvl w:val="0"/>
-                <w:numId w:val="1"/>
-              </w:numPr>
-            </w:pPr>
-            <w:r>
+              <w:rPr>
+                <w:rFonts w:ascii="Times New Roman" w:hAnsi="Times New Roman" w:cs="Times New Roman"/>
+                <w:sz w:val="24"/>
+                <w:szCs w:val="24"/>
+              </w:rPr>
+            </w:pPr>
+            <w:r>
+              <w:rPr>
+                <w:rFonts w:ascii="Times New Roman" w:hAnsi="Times New Roman" w:cs="Times New Roman"/>
+                <w:sz w:val="24"/>
+                <w:szCs w:val="24"/>
+              </w:rPr>
               <w:t>Пользователь аутентифицирован как оператор</w:t>
             </w:r>
           </w:p>
@@ -117,7 +201,19 @@
             <w:tcW w:w="2618" w:type="dxa"/>
           </w:tcPr>
           <w:p>
-            <w:r>
+            <w:pPr>
+              <w:rPr>
+                <w:rFonts w:ascii="Times New Roman" w:hAnsi="Times New Roman" w:cs="Times New Roman"/>
+                <w:sz w:val="24"/>
+                <w:szCs w:val="24"/>
+              </w:rPr>
+            </w:pPr>
+            <w:r>
+              <w:rPr>
+                <w:rFonts w:ascii="Times New Roman" w:hAnsi="Times New Roman" w:cs="Times New Roman"/>
+                <w:sz w:val="24"/>
+                <w:szCs w:val="24"/>
+              </w:rPr>
               <w:t>Основной поток</w:t>
             </w:r>
           </w:p>
@@ -125,27 +221,6 @@
         <w:tc>
           <w:tcPr>
             <w:tcW w:w="3059" w:type="dxa"/>
-          </w:tcPr>
-          <w:p>
-            <w:pPr>
-              <w:jc w:val="center"/>
-            </w:pPr>
-            <w:proofErr w:type="spellStart"/>
-            <w:r>
-              <w:t>Акт</w:t>
-            </w:r>
-            <w:r>
-              <w:t>о</w:t>
-            </w:r>
-            <w:r>
-              <w:t>р</w:t>
-            </w:r>
-            <w:proofErr w:type="spellEnd"/>
-          </w:p>
-        </w:tc>
-        <w:tc>
-          <w:tcPr>
-            <w:tcW w:w="3249" w:type="dxa"/>
             <w:tcBorders>
               <w:bottom w:val="single" w:sz="4" w:space="0" w:color="auto"/>
             </w:tcBorders>
@@ -153,8 +228,46 @@
           <w:p>
             <w:pPr>
               <w:jc w:val="center"/>
-            </w:pPr>
-            <w:r>
+              <w:rPr>
+                <w:rFonts w:ascii="Times New Roman" w:hAnsi="Times New Roman" w:cs="Times New Roman"/>
+                <w:sz w:val="24"/>
+                <w:szCs w:val="24"/>
+              </w:rPr>
+            </w:pPr>
+            <w:proofErr w:type="spellStart"/>
+            <w:r>
+              <w:rPr>
+                <w:rFonts w:ascii="Times New Roman" w:hAnsi="Times New Roman" w:cs="Times New Roman"/>
+                <w:sz w:val="24"/>
+                <w:szCs w:val="24"/>
+              </w:rPr>
+              <w:t>Актор</w:t>
+            </w:r>
+            <w:proofErr w:type="spellEnd"/>
+          </w:p>
+        </w:tc>
+        <w:tc>
+          <w:tcPr>
+            <w:tcW w:w="3674" w:type="dxa"/>
+            <w:tcBorders>
+              <w:bottom w:val="single" w:sz="4" w:space="0" w:color="auto"/>
+            </w:tcBorders>
+          </w:tcPr>
+          <w:p>
+            <w:pPr>
+              <w:jc w:val="center"/>
+              <w:rPr>
+                <w:rFonts w:ascii="Times New Roman" w:hAnsi="Times New Roman" w:cs="Times New Roman"/>
+                <w:sz w:val="24"/>
+                <w:szCs w:val="24"/>
+              </w:rPr>
+            </w:pPr>
+            <w:r>
+              <w:rPr>
+                <w:rFonts w:ascii="Times New Roman" w:hAnsi="Times New Roman" w:cs="Times New Roman"/>
+                <w:sz w:val="24"/>
+                <w:szCs w:val="24"/>
+              </w:rPr>
               <w:t>Система</w:t>
             </w:r>
           </w:p>
@@ -166,36 +279,65 @@
             <w:tcW w:w="2618" w:type="dxa"/>
             <w:vMerge w:val="restart"/>
           </w:tcPr>
-          <w:p/>
+          <w:p>
+            <w:pPr>
+              <w:rPr>
+                <w:rFonts w:ascii="Times New Roman" w:hAnsi="Times New Roman" w:cs="Times New Roman"/>
+                <w:sz w:val="24"/>
+                <w:szCs w:val="24"/>
+              </w:rPr>
+            </w:pPr>
+          </w:p>
         </w:tc>
         <w:tc>
           <w:tcPr>
             <w:tcW w:w="3059" w:type="dxa"/>
             <w:tcBorders>
-              <w:right w:val="nil"/>
+              <w:right w:val="single" w:sz="4" w:space="0" w:color="auto"/>
             </w:tcBorders>
           </w:tcPr>
           <w:p>
-            <w:r>
-              <w:t xml:space="preserve">1. Инициирует добавление новой </w:t>
-            </w:r>
-            <w:r>
-              <w:t>записи</w:t>
-            </w:r>
-          </w:p>
-        </w:tc>
-        <w:tc>
-          <w:tcPr>
-            <w:tcW w:w="3249" w:type="dxa"/>
+            <w:pPr>
+              <w:rPr>
+                <w:rFonts w:ascii="Times New Roman" w:hAnsi="Times New Roman" w:cs="Times New Roman"/>
+                <w:sz w:val="24"/>
+                <w:szCs w:val="24"/>
+              </w:rPr>
+            </w:pPr>
+            <w:r>
+              <w:rPr>
+                <w:rFonts w:ascii="Times New Roman" w:hAnsi="Times New Roman" w:cs="Times New Roman"/>
+                <w:sz w:val="24"/>
+                <w:szCs w:val="24"/>
+              </w:rPr>
+              <w:t>1. Инициирует добавление новой записи</w:t>
+            </w:r>
+          </w:p>
+        </w:tc>
+        <w:tc>
+          <w:tcPr>
+            <w:tcW w:w="3674" w:type="dxa"/>
             <w:tcBorders>
-              <w:left w:val="nil"/>
+              <w:left w:val="single" w:sz="4" w:space="0" w:color="auto"/>
               <w:bottom w:val="single" w:sz="4" w:space="0" w:color="auto"/>
             </w:tcBorders>
           </w:tcPr>
           <w:p>
             <w:pPr>
-              <w:jc w:val="center"/>
-            </w:pPr>
+              <w:rPr>
+                <w:rFonts w:ascii="Times New Roman" w:hAnsi="Times New Roman" w:cs="Times New Roman"/>
+                <w:sz w:val="24"/>
+                <w:szCs w:val="24"/>
+              </w:rPr>
+            </w:pPr>
+            <w:r>
+              <w:rPr>
+                <w:rFonts w:ascii="Times New Roman" w:hAnsi="Times New Roman" w:cs="Times New Roman"/>
+                <w:sz w:val="24"/>
+                <w:szCs w:val="24"/>
+              </w:rPr>
+              <w:t>2. Выводит информацию плана-графика</w:t>
+            </w:r>
           </w:p>
         </w:tc>
       </w:tr>
@@ -205,43 +347,77 @@
             <w:tcW w:w="2618" w:type="dxa"/>
             <w:vMerge/>
           </w:tcPr>
-          <w:p/>
+          <w:p>
+            <w:pPr>
+              <w:rPr>
+                <w:rFonts w:ascii="Times New Roman" w:hAnsi="Times New Roman" w:cs="Times New Roman"/>
+                <w:sz w:val="24"/>
+                <w:szCs w:val="24"/>
+              </w:rPr>
+            </w:pPr>
+          </w:p>
         </w:tc>
         <w:tc>
           <w:tcPr>
             <w:tcW w:w="3059" w:type="dxa"/>
             <w:tcBorders>
-              <w:right w:val="nil"/>
+              <w:bottom w:val="single" w:sz="4" w:space="0" w:color="auto"/>
+              <w:right w:val="single" w:sz="4" w:space="0" w:color="auto"/>
             </w:tcBorders>
           </w:tcPr>
           <w:p>
             <w:pPr>
               <w:rPr>
+                <w:rFonts w:ascii="Times New Roman" w:hAnsi="Times New Roman" w:cs="Times New Roman"/>
                 <w:color w:val="FF0000"/>
-              </w:rPr>
-            </w:pPr>
-          </w:p>
-        </w:tc>
-        <w:tc>
-          <w:tcPr>
-            <w:tcW w:w="3249" w:type="dxa"/>
+                <w:sz w:val="24"/>
+                <w:szCs w:val="24"/>
+              </w:rPr>
+            </w:pPr>
+            <w:r>
+              <w:rPr>
+                <w:rFonts w:ascii="Times New Roman" w:hAnsi="Times New Roman" w:cs="Times New Roman"/>
+                <w:color w:val="000000" w:themeColor="text1"/>
+                <w:sz w:val="24"/>
+                <w:szCs w:val="24"/>
+              </w:rPr>
+              <w:t xml:space="preserve">3. Выбирает дату </w:t>
+            </w:r>
+            <w:r>
+              <w:rPr>
+                <w:rFonts w:ascii="Times New Roman" w:hAnsi="Times New Roman" w:cs="Times New Roman"/>
+                <w:sz w:val="24"/>
+                <w:szCs w:val="24"/>
+              </w:rPr>
+              <w:t xml:space="preserve">отлова и место отлова </w:t>
+            </w:r>
+            <w:r>
+              <w:rPr>
+                <w:rFonts w:ascii="Times New Roman" w:hAnsi="Times New Roman" w:cs="Times New Roman"/>
+                <w:color w:val="000000" w:themeColor="text1"/>
+                <w:sz w:val="24"/>
+                <w:szCs w:val="24"/>
+              </w:rPr>
+              <w:t>для заказ-наряда</w:t>
+            </w:r>
+          </w:p>
+        </w:tc>
+        <w:tc>
+          <w:tcPr>
+            <w:tcW w:w="3674" w:type="dxa"/>
             <w:tcBorders>
-              <w:left w:val="nil"/>
+              <w:left w:val="single" w:sz="4" w:space="0" w:color="auto"/>
+              <w:bottom w:val="single" w:sz="4" w:space="0" w:color="auto"/>
             </w:tcBorders>
           </w:tcPr>
           <w:p>
             <w:pPr>
-              <w:jc w:val="center"/>
-              <w:rPr>
-                <w:lang w:val="en-US"/>
-              </w:rPr>
-            </w:pPr>
-            <w:r>
-              <w:t xml:space="preserve">2. Выводит </w:t>
-            </w:r>
-            <w:r>
-              <w:t>информацию плана-графика</w:t>
-            </w:r>
+              <w:rPr>
+                <w:rFonts w:ascii="Times New Roman" w:hAnsi="Times New Roman" w:cs="Times New Roman"/>
+                <w:sz w:val="24"/>
+                <w:szCs w:val="24"/>
+              </w:rPr>
+            </w:pPr>
           </w:p>
         </w:tc>
       </w:tr>
@@ -251,125 +427,287 @@
             <w:tcW w:w="2618" w:type="dxa"/>
             <w:vMerge/>
           </w:tcPr>
-          <w:p/>
+          <w:p>
+            <w:pPr>
+              <w:rPr>
+                <w:rFonts w:ascii="Times New Roman" w:hAnsi="Times New Roman" w:cs="Times New Roman"/>
+                <w:sz w:val="24"/>
+                <w:szCs w:val="24"/>
+              </w:rPr>
+            </w:pPr>
+          </w:p>
         </w:tc>
         <w:tc>
           <w:tcPr>
             <w:tcW w:w="3059" w:type="dxa"/>
             <w:tcBorders>
-              <w:right w:val="nil"/>
+              <w:bottom w:val="single" w:sz="4" w:space="0" w:color="auto"/>
+              <w:right w:val="single" w:sz="4" w:space="0" w:color="auto"/>
             </w:tcBorders>
           </w:tcPr>
           <w:p>
             <w:pPr>
               <w:rPr>
-                <w:color w:val="000000"/>
-              </w:rPr>
-            </w:pPr>
-            <w:r>
-              <w:rPr>
+                <w:rFonts w:ascii="Times New Roman" w:hAnsi="Times New Roman" w:cs="Times New Roman"/>
                 <w:color w:val="000000" w:themeColor="text1"/>
-              </w:rPr>
-              <w:t xml:space="preserve">3. Выбирает дату </w:t>
-            </w:r>
-            <w:r>
-              <w:t xml:space="preserve">отлова и место отлова </w:t>
-            </w:r>
-            <w:r>
-              <w:rPr>
+                <w:sz w:val="24"/>
+                <w:szCs w:val="24"/>
+              </w:rPr>
+            </w:pPr>
+            <w:r>
+              <w:rPr>
+                <w:rFonts w:ascii="Times New Roman" w:hAnsi="Times New Roman" w:cs="Times New Roman"/>
                 <w:color w:val="000000" w:themeColor="text1"/>
-              </w:rPr>
-              <w:t>для заказ-наряда</w:t>
-            </w:r>
-          </w:p>
-        </w:tc>
-        <w:tc>
-          <w:tcPr>
-            <w:tcW w:w="3249" w:type="dxa"/>
+                <w:sz w:val="24"/>
+                <w:szCs w:val="24"/>
+              </w:rPr>
+              <w:t>4. Вводит цель отлова</w:t>
+            </w:r>
+          </w:p>
+        </w:tc>
+        <w:tc>
+          <w:tcPr>
+            <w:tcW w:w="3674" w:type="dxa"/>
             <w:tcBorders>
-              <w:left w:val="nil"/>
+              <w:left w:val="single" w:sz="4" w:space="0" w:color="auto"/>
+              <w:bottom w:val="single" w:sz="4" w:space="0" w:color="auto"/>
             </w:tcBorders>
           </w:tcPr>
           <w:p>
-            <w:r>
-              <w:t>6. Сохраняет информацию</w:t>
-            </w:r>
-          </w:p>
-        </w:tc>
-      </w:tr>
-      <w:tr>
-        <w:tc>
-          <w:tcPr>
-            <w:tcW w:w="2618" w:type="dxa"/>
-            <w:vMerge/>
-          </w:tcPr>
-          <w:p/>
+            <w:pPr>
+              <w:rPr>
+                <w:rFonts w:ascii="Times New Roman" w:hAnsi="Times New Roman" w:cs="Times New Roman"/>
+                <w:sz w:val="24"/>
+                <w:szCs w:val="24"/>
+              </w:rPr>
+            </w:pPr>
+          </w:p>
+        </w:tc>
+      </w:tr>
+      <w:tr>
+        <w:tc>
+          <w:tcPr>
+            <w:tcW w:w="2618" w:type="dxa"/>
+          </w:tcPr>
+          <w:p>
+            <w:pPr>
+              <w:rPr>
+                <w:rFonts w:ascii="Times New Roman" w:hAnsi="Times New Roman" w:cs="Times New Roman"/>
+                <w:sz w:val="24"/>
+                <w:szCs w:val="24"/>
+              </w:rPr>
+            </w:pPr>
+          </w:p>
         </w:tc>
         <w:tc>
           <w:tcPr>
             <w:tcW w:w="3059" w:type="dxa"/>
             <w:tcBorders>
-              <w:right w:val="nil"/>
+              <w:bottom w:val="single" w:sz="4" w:space="0" w:color="auto"/>
+              <w:right w:val="single" w:sz="4" w:space="0" w:color="auto"/>
             </w:tcBorders>
           </w:tcPr>
-          <w:p/>
-        </w:tc>
-        <w:tc>
-          <w:tcPr>
-            <w:tcW w:w="3249" w:type="dxa"/>
+          <w:p>
+            <w:pPr>
+              <w:rPr>
+                <w:rFonts w:ascii="Times New Roman" w:hAnsi="Times New Roman" w:cs="Times New Roman"/>
+                <w:color w:val="000000" w:themeColor="text1"/>
+                <w:sz w:val="24"/>
+                <w:szCs w:val="24"/>
+              </w:rPr>
+            </w:pPr>
+            <w:r>
+              <w:rPr>
+                <w:rFonts w:ascii="Times New Roman" w:hAnsi="Times New Roman" w:cs="Times New Roman"/>
+                <w:color w:val="000000" w:themeColor="text1"/>
+                <w:sz w:val="24"/>
+                <w:szCs w:val="24"/>
+              </w:rPr>
+              <w:t>5. Нажимает кнопку «Добавить»</w:t>
+            </w:r>
+          </w:p>
+        </w:tc>
+        <w:tc>
+          <w:tcPr>
+            <w:tcW w:w="3674" w:type="dxa"/>
             <w:tcBorders>
-              <w:left w:val="nil"/>
+              <w:left w:val="single" w:sz="4" w:space="0" w:color="auto"/>
               <w:bottom w:val="single" w:sz="4" w:space="0" w:color="auto"/>
             </w:tcBorders>
           </w:tcPr>
           <w:p>
-            <w:r>
-              <w:t>7.  Сохранение действий, произведенных пользователем</w:t>
-            </w:r>
-          </w:p>
-        </w:tc>
-      </w:tr>
-      <w:tr>
-        <w:tc>
-          <w:tcPr>
-            <w:tcW w:w="2618" w:type="dxa"/>
-          </w:tcPr>
-          <w:p>
-            <w:r>
+            <w:pPr>
+              <w:rPr>
+                <w:rFonts w:ascii="Times New Roman" w:hAnsi="Times New Roman" w:cs="Times New Roman"/>
+                <w:sz w:val="24"/>
+                <w:szCs w:val="24"/>
+              </w:rPr>
+            </w:pPr>
+            <w:r>
+              <w:rPr>
+                <w:rFonts w:ascii="Times New Roman" w:hAnsi="Times New Roman" w:cs="Times New Roman"/>
+                <w:sz w:val="24"/>
+                <w:szCs w:val="24"/>
+              </w:rPr>
+              <w:t>6. Сохраняет информацию</w:t>
+            </w:r>
+          </w:p>
+        </w:tc>
+      </w:tr>
+      <w:tr>
+        <w:tc>
+          <w:tcPr>
+            <w:tcW w:w="2618" w:type="dxa"/>
+          </w:tcPr>
+          <w:p>
+            <w:pPr>
+              <w:rPr>
+                <w:rFonts w:ascii="Times New Roman" w:hAnsi="Times New Roman" w:cs="Times New Roman"/>
+                <w:sz w:val="24"/>
+                <w:szCs w:val="24"/>
+              </w:rPr>
+            </w:pPr>
+          </w:p>
+        </w:tc>
+        <w:tc>
+          <w:tcPr>
+            <w:tcW w:w="3059" w:type="dxa"/>
+            <w:tcBorders>
+              <w:bottom w:val="single" w:sz="4" w:space="0" w:color="auto"/>
+              <w:right w:val="single" w:sz="4" w:space="0" w:color="auto"/>
+            </w:tcBorders>
+          </w:tcPr>
+          <w:p>
+            <w:pPr>
+              <w:rPr>
+                <w:rFonts w:ascii="Times New Roman" w:hAnsi="Times New Roman" w:cs="Times New Roman"/>
+                <w:color w:val="000000" w:themeColor="text1"/>
+                <w:sz w:val="24"/>
+                <w:szCs w:val="24"/>
+              </w:rPr>
+            </w:pPr>
+          </w:p>
+        </w:tc>
+        <w:tc>
+          <w:tcPr>
+            <w:tcW w:w="3674" w:type="dxa"/>
+            <w:tcBorders>
+              <w:left w:val="single" w:sz="4" w:space="0" w:color="auto"/>
+              <w:bottom w:val="single" w:sz="4" w:space="0" w:color="auto"/>
+            </w:tcBorders>
+          </w:tcPr>
+          <w:p>
+            <w:pPr>
+              <w:rPr>
+                <w:rFonts w:ascii="Times New Roman" w:hAnsi="Times New Roman" w:cs="Times New Roman"/>
+                <w:sz w:val="24"/>
+                <w:szCs w:val="24"/>
+              </w:rPr>
+            </w:pPr>
+            <w:r>
+              <w:rPr>
+                <w:rFonts w:ascii="Times New Roman" w:hAnsi="Times New Roman" w:cs="Times New Roman"/>
+                <w:sz w:val="24"/>
+                <w:szCs w:val="24"/>
+              </w:rPr>
+              <w:t>7. Обновляет окно реестра</w:t>
+            </w:r>
+          </w:p>
+        </w:tc>
+      </w:tr>
+      <w:tr>
+        <w:tc>
+          <w:tcPr>
+            <w:tcW w:w="2618" w:type="dxa"/>
+          </w:tcPr>
+          <w:p>
+            <w:pPr>
+              <w:rPr>
+                <w:rFonts w:ascii="Times New Roman" w:hAnsi="Times New Roman" w:cs="Times New Roman"/>
+                <w:sz w:val="24"/>
+                <w:szCs w:val="24"/>
+              </w:rPr>
+            </w:pPr>
+            <w:r>
+              <w:rPr>
+                <w:rFonts w:ascii="Times New Roman" w:hAnsi="Times New Roman" w:cs="Times New Roman"/>
+                <w:sz w:val="24"/>
+                <w:szCs w:val="24"/>
+              </w:rPr>
               <w:t>Альтернативный поток</w:t>
             </w:r>
           </w:p>
         </w:tc>
         <w:tc>
           <w:tcPr>
-            <w:tcW w:w="6308" w:type="dxa"/>
+            <w:tcW w:w="6733" w:type="dxa"/>
             <w:gridSpan w:val="2"/>
           </w:tcPr>
-          <w:p/>
-        </w:tc>
-      </w:tr>
-      <w:tr>
-        <w:tc>
-          <w:tcPr>
-            <w:tcW w:w="2618" w:type="dxa"/>
-          </w:tcPr>
-          <w:p>
-            <w:r>
+          <w:p>
+            <w:pPr>
+              <w:rPr>
+                <w:rFonts w:ascii="Times New Roman" w:hAnsi="Times New Roman" w:cs="Times New Roman"/>
+                <w:sz w:val="24"/>
+                <w:szCs w:val="24"/>
+              </w:rPr>
+            </w:pPr>
+          </w:p>
+        </w:tc>
+      </w:tr>
+      <w:tr>
+        <w:tc>
+          <w:tcPr>
+            <w:tcW w:w="2618" w:type="dxa"/>
+          </w:tcPr>
+          <w:p>
+            <w:pPr>
+              <w:rPr>
+                <w:rFonts w:ascii="Times New Roman" w:hAnsi="Times New Roman" w:cs="Times New Roman"/>
+                <w:sz w:val="24"/>
+                <w:szCs w:val="24"/>
+              </w:rPr>
+            </w:pPr>
+            <w:r>
+              <w:rPr>
+                <w:rFonts w:ascii="Times New Roman" w:hAnsi="Times New Roman" w:cs="Times New Roman"/>
+                <w:sz w:val="24"/>
+                <w:szCs w:val="24"/>
+              </w:rPr>
               <w:t>Постусловия</w:t>
             </w:r>
           </w:p>
         </w:tc>
         <w:tc>
           <w:tcPr>
-            <w:tcW w:w="6308" w:type="dxa"/>
+            <w:tcW w:w="6733" w:type="dxa"/>
             <w:gridSpan w:val="2"/>
           </w:tcPr>
           <w:p>
-            <w:r>
+            <w:pPr>
+              <w:rPr>
+                <w:rFonts w:ascii="Times New Roman" w:hAnsi="Times New Roman" w:cs="Times New Roman"/>
+                <w:sz w:val="24"/>
+                <w:szCs w:val="24"/>
+              </w:rPr>
+            </w:pPr>
+            <w:r>
+              <w:rPr>
+                <w:rFonts w:ascii="Times New Roman" w:hAnsi="Times New Roman" w:cs="Times New Roman"/>
+                <w:sz w:val="24"/>
+                <w:szCs w:val="24"/>
+              </w:rPr>
               <w:t>Если происходило добавление записи, то новая запись должна быть сохранена.</w:t>
             </w:r>
           </w:p>
-          <w:p/>
+          <w:p>
+            <w:pPr>
+              <w:rPr>
+                <w:rFonts w:ascii="Times New Roman" w:hAnsi="Times New Roman" w:cs="Times New Roman"/>
+                <w:sz w:val="24"/>
+                <w:szCs w:val="24"/>
+              </w:rPr>
+            </w:pPr>
+          </w:p>
         </w:tc>
       </w:tr>
     </w:tbl>
@@ -381,13 +719,13 @@
     <w:tbl>
       <w:tblPr>
         <w:tblStyle w:val="a3"/>
-        <w:tblW w:w="0" w:type="auto"/>
+        <w:tblW w:w="9351" w:type="dxa"/>
         <w:tblLook w:val="04A0" w:firstRow="1" w:lastRow="0" w:firstColumn="1" w:lastColumn="0" w:noHBand="0" w:noVBand="1"/>
       </w:tblPr>
       <w:tblGrid>
         <w:gridCol w:w="2618"/>
         <w:gridCol w:w="3189"/>
-        <w:gridCol w:w="3119"/>
+        <w:gridCol w:w="3544"/>
       </w:tblGrid>
       <w:tr>
         <w:tc>
@@ -395,7 +733,19 @@
             <w:tcW w:w="2618" w:type="dxa"/>
           </w:tcPr>
           <w:p>
-            <w:r>
+            <w:pPr>
+              <w:rPr>
+                <w:rFonts w:ascii="Times New Roman" w:hAnsi="Times New Roman" w:cs="Times New Roman"/>
+                <w:sz w:val="24"/>
+                <w:szCs w:val="24"/>
+              </w:rPr>
+            </w:pPr>
+            <w:r>
+              <w:rPr>
+                <w:rFonts w:ascii="Times New Roman" w:hAnsi="Times New Roman" w:cs="Times New Roman"/>
+                <w:sz w:val="24"/>
+                <w:szCs w:val="24"/>
+              </w:rPr>
               <w:lastRenderedPageBreak/>
               <w:t>Прецедент</w:t>
             </w:r>
@@ -403,56 +753,111 @@
         </w:tc>
         <w:tc>
           <w:tcPr>
-            <w:tcW w:w="6308" w:type="dxa"/>
+            <w:tcW w:w="6733" w:type="dxa"/>
             <w:gridSpan w:val="2"/>
           </w:tcPr>
           <w:p>
-            <w:r>
-              <w:t xml:space="preserve">2) </w:t>
-            </w:r>
-            <w:r>
-              <w:t>Удаление заказ-наряда</w:t>
-            </w:r>
-          </w:p>
-        </w:tc>
-      </w:tr>
-      <w:tr>
-        <w:tc>
-          <w:tcPr>
-            <w:tcW w:w="2618" w:type="dxa"/>
-          </w:tcPr>
-          <w:p>
-            <w:r>
+            <w:pPr>
+              <w:rPr>
+                <w:rFonts w:ascii="Times New Roman" w:hAnsi="Times New Roman" w:cs="Times New Roman"/>
+                <w:sz w:val="24"/>
+                <w:szCs w:val="24"/>
+              </w:rPr>
+            </w:pPr>
+            <w:r>
+              <w:rPr>
+                <w:rFonts w:ascii="Times New Roman" w:hAnsi="Times New Roman" w:cs="Times New Roman"/>
+                <w:sz w:val="24"/>
+                <w:szCs w:val="24"/>
+              </w:rPr>
+              <w:t>2) Удаление заказ-наряда</w:t>
+            </w:r>
+          </w:p>
+        </w:tc>
+      </w:tr>
+      <w:tr>
+        <w:tc>
+          <w:tcPr>
+            <w:tcW w:w="2618" w:type="dxa"/>
+          </w:tcPr>
+          <w:p>
+            <w:pPr>
+              <w:rPr>
+                <w:rFonts w:ascii="Times New Roman" w:hAnsi="Times New Roman" w:cs="Times New Roman"/>
+                <w:sz w:val="24"/>
+                <w:szCs w:val="24"/>
+              </w:rPr>
+            </w:pPr>
+            <w:r>
+              <w:rPr>
+                <w:rFonts w:ascii="Times New Roman" w:hAnsi="Times New Roman" w:cs="Times New Roman"/>
+                <w:sz w:val="24"/>
+                <w:szCs w:val="24"/>
+              </w:rPr>
               <w:t>Краткое описание</w:t>
             </w:r>
           </w:p>
         </w:tc>
         <w:tc>
           <w:tcPr>
-            <w:tcW w:w="6308" w:type="dxa"/>
+            <w:tcW w:w="6733" w:type="dxa"/>
             <w:gridSpan w:val="2"/>
           </w:tcPr>
-          <w:p/>
-        </w:tc>
-      </w:tr>
-      <w:tr>
-        <w:tc>
-          <w:tcPr>
-            <w:tcW w:w="2618" w:type="dxa"/>
-          </w:tcPr>
-          <w:p>
-            <w:r>
-              <w:t>Актеры</w:t>
-            </w:r>
-          </w:p>
-        </w:tc>
-        <w:tc>
-          <w:tcPr>
-            <w:tcW w:w="6308" w:type="dxa"/>
+          <w:p>
+            <w:pPr>
+              <w:rPr>
+                <w:rFonts w:ascii="Times New Roman" w:hAnsi="Times New Roman" w:cs="Times New Roman"/>
+                <w:sz w:val="24"/>
+                <w:szCs w:val="24"/>
+              </w:rPr>
+            </w:pPr>
+          </w:p>
+        </w:tc>
+      </w:tr>
+      <w:tr>
+        <w:tc>
+          <w:tcPr>
+            <w:tcW w:w="2618" w:type="dxa"/>
+          </w:tcPr>
+          <w:p>
+            <w:pPr>
+              <w:rPr>
+                <w:rFonts w:ascii="Times New Roman" w:hAnsi="Times New Roman" w:cs="Times New Roman"/>
+                <w:sz w:val="24"/>
+                <w:szCs w:val="24"/>
+              </w:rPr>
+            </w:pPr>
+            <w:proofErr w:type="spellStart"/>
+            <w:r>
+              <w:rPr>
+                <w:rFonts w:ascii="Times New Roman" w:hAnsi="Times New Roman" w:cs="Times New Roman"/>
+                <w:sz w:val="24"/>
+                <w:szCs w:val="24"/>
+              </w:rPr>
+              <w:t>Акторы</w:t>
+            </w:r>
+            <w:proofErr w:type="spellEnd"/>
+          </w:p>
+        </w:tc>
+        <w:tc>
+          <w:tcPr>
+            <w:tcW w:w="6733" w:type="dxa"/>
             <w:gridSpan w:val="2"/>
           </w:tcPr>
           <w:p>
-            <w:r>
+            <w:pPr>
+              <w:rPr>
+                <w:rFonts w:ascii="Times New Roman" w:hAnsi="Times New Roman" w:cs="Times New Roman"/>
+                <w:sz w:val="24"/>
+                <w:szCs w:val="24"/>
+              </w:rPr>
+            </w:pPr>
+            <w:r>
+              <w:rPr>
+                <w:rFonts w:ascii="Times New Roman" w:hAnsi="Times New Roman" w:cs="Times New Roman"/>
+                <w:sz w:val="24"/>
+                <w:szCs w:val="24"/>
+              </w:rPr>
               <w:t>Оператор по отлову</w:t>
             </w:r>
           </w:p>
@@ -464,28 +869,42 @@
             <w:tcW w:w="2618" w:type="dxa"/>
           </w:tcPr>
           <w:p>
-            <w:r>
+            <w:pPr>
+              <w:rPr>
+                <w:rFonts w:ascii="Times New Roman" w:hAnsi="Times New Roman" w:cs="Times New Roman"/>
+                <w:sz w:val="24"/>
+                <w:szCs w:val="24"/>
+              </w:rPr>
+            </w:pPr>
+            <w:r>
+              <w:rPr>
+                <w:rFonts w:ascii="Times New Roman" w:hAnsi="Times New Roman" w:cs="Times New Roman"/>
+                <w:sz w:val="24"/>
+                <w:szCs w:val="24"/>
+              </w:rPr>
               <w:t>Предусловия</w:t>
             </w:r>
           </w:p>
         </w:tc>
         <w:tc>
           <w:tcPr>
-            <w:tcW w:w="6308" w:type="dxa"/>
+            <w:tcW w:w="6733" w:type="dxa"/>
             <w:gridSpan w:val="2"/>
           </w:tcPr>
           <w:p>
             <w:pPr>
-              <w:pStyle w:val="a4"/>
-              <w:numPr>
-                <w:ilvl w:val="0"/>
-                <w:numId w:val="11"/>
-              </w:numPr>
-              <w:rPr>
-                <w:rFonts w:eastAsiaTheme="minorEastAsia"/>
-              </w:rPr>
-            </w:pPr>
-            <w:r>
+              <w:rPr>
+                <w:rFonts w:ascii="Times New Roman" w:eastAsiaTheme="minorEastAsia" w:hAnsi="Times New Roman" w:cs="Times New Roman"/>
+                <w:sz w:val="24"/>
+                <w:szCs w:val="24"/>
+              </w:rPr>
+            </w:pPr>
+            <w:r>
+              <w:rPr>
+                <w:rFonts w:ascii="Times New Roman" w:hAnsi="Times New Roman" w:cs="Times New Roman"/>
+                <w:sz w:val="24"/>
+                <w:szCs w:val="24"/>
+              </w:rPr>
               <w:t>Пользователь аутентифицирован как оператор</w:t>
             </w:r>
           </w:p>
@@ -497,7 +916,19 @@
             <w:tcW w:w="2618" w:type="dxa"/>
           </w:tcPr>
           <w:p>
-            <w:r>
+            <w:pPr>
+              <w:rPr>
+                <w:rFonts w:ascii="Times New Roman" w:hAnsi="Times New Roman" w:cs="Times New Roman"/>
+                <w:sz w:val="24"/>
+                <w:szCs w:val="24"/>
+              </w:rPr>
+            </w:pPr>
+            <w:r>
+              <w:rPr>
+                <w:rFonts w:ascii="Times New Roman" w:hAnsi="Times New Roman" w:cs="Times New Roman"/>
+                <w:sz w:val="24"/>
+                <w:szCs w:val="24"/>
+              </w:rPr>
               <w:t>Основной поток</w:t>
             </w:r>
           </w:p>
@@ -509,23 +940,27 @@
           <w:p>
             <w:pPr>
               <w:jc w:val="center"/>
+              <w:rPr>
+                <w:rFonts w:ascii="Times New Roman" w:hAnsi="Times New Roman" w:cs="Times New Roman"/>
+                <w:sz w:val="24"/>
+                <w:szCs w:val="24"/>
+              </w:rPr>
             </w:pPr>
             <w:proofErr w:type="spellStart"/>
             <w:r>
-              <w:t>Акт</w:t>
-            </w:r>
-            <w:r>
-              <w:t>о</w:t>
-            </w:r>
-            <w:r>
-              <w:t>р</w:t>
+              <w:rPr>
+                <w:rFonts w:ascii="Times New Roman" w:hAnsi="Times New Roman" w:cs="Times New Roman"/>
+                <w:sz w:val="24"/>
+                <w:szCs w:val="24"/>
+              </w:rPr>
+              <w:t>Актор</w:t>
             </w:r>
             <w:proofErr w:type="spellEnd"/>
           </w:p>
         </w:tc>
         <w:tc>
           <w:tcPr>
-            <w:tcW w:w="3119" w:type="dxa"/>
+            <w:tcW w:w="3544" w:type="dxa"/>
             <w:tcBorders>
               <w:bottom w:val="single" w:sz="4" w:space="0" w:color="auto"/>
             </w:tcBorders>
@@ -533,8 +968,18 @@
           <w:p>
             <w:pPr>
               <w:jc w:val="center"/>
-            </w:pPr>
-            <w:r>
+              <w:rPr>
+                <w:rFonts w:ascii="Times New Roman" w:hAnsi="Times New Roman" w:cs="Times New Roman"/>
+                <w:sz w:val="24"/>
+                <w:szCs w:val="24"/>
+              </w:rPr>
+            </w:pPr>
+            <w:r>
+              <w:rPr>
+                <w:rFonts w:ascii="Times New Roman" w:hAnsi="Times New Roman" w:cs="Times New Roman"/>
+                <w:sz w:val="24"/>
+                <w:szCs w:val="24"/>
+              </w:rPr>
               <w:t>Система</w:t>
             </w:r>
           </w:p>
@@ -546,7 +991,15 @@
             <w:tcW w:w="2618" w:type="dxa"/>
             <w:vMerge w:val="restart"/>
           </w:tcPr>
-          <w:p/>
+          <w:p>
+            <w:pPr>
+              <w:rPr>
+                <w:rFonts w:ascii="Times New Roman" w:hAnsi="Times New Roman" w:cs="Times New Roman"/>
+                <w:sz w:val="24"/>
+                <w:szCs w:val="24"/>
+              </w:rPr>
+            </w:pPr>
+          </w:p>
         </w:tc>
         <w:tc>
           <w:tcPr>
@@ -554,16 +1007,43 @@
           </w:tcPr>
           <w:p>
             <w:pPr>
-              <w:jc w:val="center"/>
-            </w:pPr>
-            <w:r>
-              <w:t>1. Выбирает удаление записи</w:t>
-            </w:r>
-          </w:p>
-        </w:tc>
-        <w:tc>
-          <w:tcPr>
-            <w:tcW w:w="3119" w:type="dxa"/>
+              <w:rPr>
+                <w:rFonts w:ascii="Times New Roman" w:hAnsi="Times New Roman" w:cs="Times New Roman"/>
+                <w:sz w:val="24"/>
+                <w:szCs w:val="24"/>
+              </w:rPr>
+            </w:pPr>
+            <w:r>
+              <w:rPr>
+                <w:rFonts w:ascii="Times New Roman" w:hAnsi="Times New Roman" w:cs="Times New Roman"/>
+                <w:sz w:val="24"/>
+                <w:szCs w:val="24"/>
+              </w:rPr>
+              <w:t xml:space="preserve">1. </w:t>
+            </w:r>
+            <w:proofErr w:type="spellStart"/>
+            <w:r>
+              <w:rPr>
+                <w:rFonts w:ascii="Times New Roman" w:hAnsi="Times New Roman" w:cs="Times New Roman"/>
+                <w:sz w:val="24"/>
+                <w:szCs w:val="24"/>
+              </w:rPr>
+              <w:t>include</w:t>
+            </w:r>
+            <w:proofErr w:type="spellEnd"/>
+            <w:r>
+              <w:rPr>
+                <w:rFonts w:ascii="Times New Roman" w:hAnsi="Times New Roman" w:cs="Times New Roman"/>
+                <w:sz w:val="24"/>
+                <w:szCs w:val="24"/>
+              </w:rPr>
+              <w:t xml:space="preserve"> “Просмотр реестра заказ-нарядов”</w:t>
+            </w:r>
+          </w:p>
+        </w:tc>
+        <w:tc>
+          <w:tcPr>
+            <w:tcW w:w="3544" w:type="dxa"/>
             <w:tcBorders>
               <w:bottom w:val="single" w:sz="4" w:space="0" w:color="auto"/>
             </w:tcBorders>
@@ -571,6 +1051,11 @@
           <w:p>
             <w:pPr>
               <w:jc w:val="center"/>
+              <w:rPr>
+                <w:rFonts w:ascii="Times New Roman" w:hAnsi="Times New Roman" w:cs="Times New Roman"/>
+                <w:sz w:val="24"/>
+                <w:szCs w:val="24"/>
+              </w:rPr>
             </w:pPr>
           </w:p>
         </w:tc>
@@ -581,34 +1066,67 @@
             <w:tcW w:w="2618" w:type="dxa"/>
             <w:vMerge/>
           </w:tcPr>
-          <w:p/>
+          <w:p>
+            <w:pPr>
+              <w:rPr>
+                <w:rFonts w:ascii="Times New Roman" w:hAnsi="Times New Roman" w:cs="Times New Roman"/>
+                <w:sz w:val="24"/>
+                <w:szCs w:val="24"/>
+              </w:rPr>
+            </w:pPr>
+          </w:p>
         </w:tc>
         <w:tc>
           <w:tcPr>
             <w:tcW w:w="3189" w:type="dxa"/>
           </w:tcPr>
           <w:p>
-            <w:r>
-              <w:t xml:space="preserve">2. </w:t>
-            </w:r>
-            <w:proofErr w:type="spellStart"/>
-            <w:r>
-              <w:t>include</w:t>
-            </w:r>
-            <w:proofErr w:type="spellEnd"/>
-            <w:r>
-              <w:t xml:space="preserve"> “Просмотр реестра заказ-нарядов”</w:t>
+            <w:pPr>
+              <w:rPr>
+                <w:rFonts w:ascii="Times New Roman" w:hAnsi="Times New Roman" w:cs="Times New Roman"/>
+                <w:sz w:val="24"/>
+                <w:szCs w:val="24"/>
+              </w:rPr>
+            </w:pPr>
+            <w:r>
+              <w:rPr>
+                <w:rFonts w:ascii="Times New Roman" w:hAnsi="Times New Roman" w:cs="Times New Roman"/>
+                <w:sz w:val="24"/>
+                <w:szCs w:val="24"/>
+              </w:rPr>
+              <w:t>2</w:t>
+            </w:r>
+            <w:r>
+              <w:rPr>
+                <w:rFonts w:cs="Times New Roman"/>
+                <w:sz w:val="24"/>
+                <w:szCs w:val="24"/>
+              </w:rPr>
+              <w:t xml:space="preserve">. </w:t>
+            </w:r>
+            <w:r>
+              <w:rPr>
+                <w:rFonts w:ascii="Times New Roman" w:hAnsi="Times New Roman" w:cs="Times New Roman"/>
+                <w:sz w:val="24"/>
+                <w:szCs w:val="24"/>
+              </w:rPr>
+              <w:t>Выбирает определенную запись для удаления</w:t>
             </w:r>
           </w:p>
           <w:p>
             <w:pPr>
               <w:jc w:val="center"/>
-            </w:pPr>
-          </w:p>
-        </w:tc>
-        <w:tc>
-          <w:tcPr>
-            <w:tcW w:w="3119" w:type="dxa"/>
+              <w:rPr>
+                <w:rFonts w:ascii="Times New Roman" w:hAnsi="Times New Roman" w:cs="Times New Roman"/>
+                <w:sz w:val="24"/>
+                <w:szCs w:val="24"/>
+              </w:rPr>
+            </w:pPr>
+          </w:p>
+        </w:tc>
+        <w:tc>
+          <w:tcPr>
+            <w:tcW w:w="3544" w:type="dxa"/>
             <w:tcBorders>
               <w:bottom w:val="single" w:sz="4" w:space="0" w:color="auto"/>
             </w:tcBorders>
@@ -616,6 +1134,11 @@
           <w:p>
             <w:pPr>
               <w:jc w:val="center"/>
+              <w:rPr>
+                <w:rFonts w:ascii="Times New Roman" w:hAnsi="Times New Roman" w:cs="Times New Roman"/>
+                <w:sz w:val="24"/>
+                <w:szCs w:val="24"/>
+              </w:rPr>
             </w:pPr>
           </w:p>
         </w:tc>
@@ -626,28 +1149,100 @@
             <w:tcW w:w="2618" w:type="dxa"/>
             <w:vMerge/>
           </w:tcPr>
-          <w:p/>
+          <w:p>
+            <w:pPr>
+              <w:rPr>
+                <w:rFonts w:ascii="Times New Roman" w:hAnsi="Times New Roman" w:cs="Times New Roman"/>
+                <w:sz w:val="24"/>
+                <w:szCs w:val="24"/>
+              </w:rPr>
+            </w:pPr>
+          </w:p>
         </w:tc>
         <w:tc>
           <w:tcPr>
             <w:tcW w:w="3189" w:type="dxa"/>
           </w:tcPr>
           <w:p>
-            <w:r>
-              <w:t>3.Выбирает определенную запись для удаления</w:t>
-            </w:r>
-          </w:p>
-        </w:tc>
-        <w:tc>
-          <w:tcPr>
-            <w:tcW w:w="3119" w:type="dxa"/>
+            <w:pPr>
+              <w:rPr>
+                <w:rFonts w:ascii="Times New Roman" w:hAnsi="Times New Roman" w:cs="Times New Roman"/>
+                <w:sz w:val="24"/>
+                <w:szCs w:val="24"/>
+              </w:rPr>
+            </w:pPr>
+            <w:r>
+              <w:rPr>
+                <w:rFonts w:ascii="Times New Roman" w:hAnsi="Times New Roman" w:cs="Times New Roman"/>
+                <w:sz w:val="24"/>
+                <w:szCs w:val="24"/>
+              </w:rPr>
+              <w:t>3.</w:t>
+            </w:r>
+            <w:r>
+              <w:rPr>
+                <w:rFonts w:cs="Times New Roman"/>
+                <w:sz w:val="24"/>
+                <w:szCs w:val="24"/>
+              </w:rPr>
+              <w:t xml:space="preserve"> </w:t>
+            </w:r>
+            <w:r>
+              <w:rPr>
+                <w:rFonts w:ascii="Times New Roman" w:hAnsi="Times New Roman" w:cs="Times New Roman"/>
+                <w:sz w:val="24"/>
+                <w:szCs w:val="24"/>
+              </w:rPr>
+              <w:t>Выбирает удаление записи</w:t>
+            </w:r>
+          </w:p>
+        </w:tc>
+        <w:tc>
+          <w:tcPr>
+            <w:tcW w:w="3544" w:type="dxa"/>
             <w:tcBorders>
               <w:bottom w:val="single" w:sz="4" w:space="0" w:color="auto"/>
             </w:tcBorders>
           </w:tcPr>
           <w:p>
-            <w:r>
-              <w:t>4. Проверяет удаление данной записи</w:t>
+            <w:pPr>
+              <w:rPr>
+                <w:rFonts w:ascii="Times New Roman" w:hAnsi="Times New Roman" w:cs="Times New Roman"/>
+                <w:sz w:val="24"/>
+                <w:szCs w:val="24"/>
+              </w:rPr>
+            </w:pPr>
+            <w:r>
+              <w:rPr>
+                <w:rFonts w:cs="Times New Roman"/>
+                <w:sz w:val="24"/>
+                <w:szCs w:val="24"/>
+              </w:rPr>
+              <w:t>4</w:t>
+            </w:r>
+            <w:r>
+              <w:rPr>
+                <w:rFonts w:ascii="Times New Roman" w:hAnsi="Times New Roman" w:cs="Times New Roman"/>
+                <w:sz w:val="24"/>
+                <w:szCs w:val="24"/>
+              </w:rPr>
+              <w:t>. Удаляе</w:t>
+            </w:r>
+            <w:r>
+              <w:rPr>
+                <w:rFonts w:cs="Times New Roman"/>
+                <w:sz w:val="24"/>
+                <w:szCs w:val="24"/>
+              </w:rPr>
+              <w:t>т</w:t>
+            </w:r>
+            <w:r>
+              <w:rPr>
+                <w:rFonts w:ascii="Times New Roman" w:hAnsi="Times New Roman" w:cs="Times New Roman"/>
+                <w:sz w:val="24"/>
+                <w:szCs w:val="24"/>
+              </w:rPr>
+              <w:t xml:space="preserve"> запись</w:t>
             </w:r>
           </w:p>
         </w:tc>
@@ -661,24 +1256,60 @@
             <w:tcW w:w="2618" w:type="dxa"/>
             <w:vMerge/>
           </w:tcPr>
-          <w:p/>
+          <w:p>
+            <w:pPr>
+              <w:rPr>
+                <w:rFonts w:ascii="Times New Roman" w:hAnsi="Times New Roman" w:cs="Times New Roman"/>
+                <w:sz w:val="24"/>
+                <w:szCs w:val="24"/>
+              </w:rPr>
+            </w:pPr>
+          </w:p>
         </w:tc>
         <w:tc>
           <w:tcPr>
             <w:tcW w:w="3189" w:type="dxa"/>
           </w:tcPr>
-          <w:p/>
-        </w:tc>
-        <w:tc>
-          <w:tcPr>
-            <w:tcW w:w="3119" w:type="dxa"/>
+          <w:p>
+            <w:pPr>
+              <w:rPr>
+                <w:rFonts w:ascii="Times New Roman" w:hAnsi="Times New Roman" w:cs="Times New Roman"/>
+                <w:sz w:val="24"/>
+                <w:szCs w:val="24"/>
+              </w:rPr>
+            </w:pPr>
+          </w:p>
+        </w:tc>
+        <w:tc>
+          <w:tcPr>
+            <w:tcW w:w="3544" w:type="dxa"/>
             <w:tcBorders>
               <w:bottom w:val="single" w:sz="4" w:space="0" w:color="auto"/>
             </w:tcBorders>
           </w:tcPr>
           <w:p>
-            <w:r>
-              <w:t>5. Удаляет запись</w:t>
+            <w:pPr>
+              <w:rPr>
+                <w:rFonts w:ascii="Times New Roman" w:hAnsi="Times New Roman" w:cs="Times New Roman"/>
+                <w:sz w:val="24"/>
+                <w:szCs w:val="24"/>
+              </w:rPr>
+            </w:pPr>
+            <w:r>
+              <w:rPr>
+                <w:rFonts w:cs="Times New Roman"/>
+                <w:sz w:val="24"/>
+                <w:szCs w:val="24"/>
+              </w:rPr>
+              <w:t>5</w:t>
+            </w:r>
+            <w:r>
+              <w:rPr>
+                <w:rFonts w:ascii="Times New Roman" w:hAnsi="Times New Roman" w:cs="Times New Roman"/>
+                <w:sz w:val="24"/>
+                <w:szCs w:val="24"/>
+              </w:rPr>
+              <w:t>. Сохраняет информацию</w:t>
             </w:r>
           </w:p>
         </w:tc>
@@ -690,98 +1321,138 @@
         <w:tc>
           <w:tcPr>
             <w:tcW w:w="2618" w:type="dxa"/>
-            <w:vMerge/>
-          </w:tcPr>
-          <w:p/>
+          </w:tcPr>
+          <w:p>
+            <w:pPr>
+              <w:rPr>
+                <w:rFonts w:cs="Times New Roman"/>
+                <w:sz w:val="24"/>
+                <w:szCs w:val="24"/>
+              </w:rPr>
+            </w:pPr>
+          </w:p>
         </w:tc>
         <w:tc>
           <w:tcPr>
             <w:tcW w:w="3189" w:type="dxa"/>
           </w:tcPr>
-          <w:p/>
-        </w:tc>
-        <w:tc>
-          <w:tcPr>
-            <w:tcW w:w="3119" w:type="dxa"/>
+          <w:p>
+            <w:pPr>
+              <w:rPr>
+                <w:rFonts w:cs="Times New Roman"/>
+                <w:sz w:val="24"/>
+                <w:szCs w:val="24"/>
+              </w:rPr>
+            </w:pPr>
+          </w:p>
+        </w:tc>
+        <w:tc>
+          <w:tcPr>
+            <w:tcW w:w="3544" w:type="dxa"/>
             <w:tcBorders>
               <w:bottom w:val="single" w:sz="4" w:space="0" w:color="auto"/>
             </w:tcBorders>
           </w:tcPr>
           <w:p>
-            <w:r>
-              <w:t>6. Сохраняет информацию</w:t>
-            </w:r>
-          </w:p>
-        </w:tc>
-      </w:tr>
-      <w:tr>
-        <w:trPr>
-          <w:trHeight w:val="300"/>
-        </w:trPr>
-        <w:tc>
-          <w:tcPr>
-            <w:tcW w:w="2618" w:type="dxa"/>
-            <w:vMerge/>
-          </w:tcPr>
-          <w:p/>
-        </w:tc>
-        <w:tc>
-          <w:tcPr>
-            <w:tcW w:w="3189" w:type="dxa"/>
-          </w:tcPr>
-          <w:p/>
-        </w:tc>
-        <w:tc>
-          <w:tcPr>
-            <w:tcW w:w="3119" w:type="dxa"/>
-            <w:tcBorders>
-              <w:bottom w:val="single" w:sz="4" w:space="0" w:color="auto"/>
-            </w:tcBorders>
-          </w:tcPr>
-          <w:p>
-            <w:r>
-              <w:t>7. Сохранение действий, произведенных пользователем</w:t>
-            </w:r>
-          </w:p>
-        </w:tc>
-      </w:tr>
-      <w:tr>
-        <w:tc>
-          <w:tcPr>
-            <w:tcW w:w="2618" w:type="dxa"/>
-          </w:tcPr>
-          <w:p>
-            <w:r>
+            <w:pPr>
+              <w:rPr>
+                <w:rFonts w:cs="Times New Roman"/>
+                <w:sz w:val="24"/>
+                <w:szCs w:val="24"/>
+              </w:rPr>
+            </w:pPr>
+            <w:r>
+              <w:rPr>
+                <w:rFonts w:cs="Times New Roman"/>
+                <w:sz w:val="24"/>
+                <w:szCs w:val="24"/>
+              </w:rPr>
+              <w:t>6. Обновляет окно реестра</w:t>
+            </w:r>
+          </w:p>
+        </w:tc>
+      </w:tr>
+      <w:tr>
+        <w:tc>
+          <w:tcPr>
+            <w:tcW w:w="2618" w:type="dxa"/>
+          </w:tcPr>
+          <w:p>
+            <w:pPr>
+              <w:rPr>
+                <w:rFonts w:ascii="Times New Roman" w:hAnsi="Times New Roman" w:cs="Times New Roman"/>
+                <w:sz w:val="24"/>
+                <w:szCs w:val="24"/>
+              </w:rPr>
+            </w:pPr>
+            <w:r>
+              <w:rPr>
+                <w:rFonts w:ascii="Times New Roman" w:hAnsi="Times New Roman" w:cs="Times New Roman"/>
+                <w:sz w:val="24"/>
+                <w:szCs w:val="24"/>
+              </w:rPr>
               <w:t>Альтернативный поток</w:t>
             </w:r>
           </w:p>
         </w:tc>
         <w:tc>
           <w:tcPr>
-            <w:tcW w:w="6308" w:type="dxa"/>
+            <w:tcW w:w="6733" w:type="dxa"/>
             <w:gridSpan w:val="2"/>
           </w:tcPr>
-          <w:p/>
-        </w:tc>
-      </w:tr>
-      <w:tr>
-        <w:tc>
-          <w:tcPr>
-            <w:tcW w:w="2618" w:type="dxa"/>
-          </w:tcPr>
-          <w:p>
-            <w:r>
+          <w:p>
+            <w:pPr>
+              <w:rPr>
+                <w:rFonts w:ascii="Times New Roman" w:hAnsi="Times New Roman" w:cs="Times New Roman"/>
+                <w:sz w:val="24"/>
+                <w:szCs w:val="24"/>
+              </w:rPr>
+            </w:pPr>
+          </w:p>
+        </w:tc>
+      </w:tr>
+      <w:tr>
+        <w:tc>
+          <w:tcPr>
+            <w:tcW w:w="2618" w:type="dxa"/>
+          </w:tcPr>
+          <w:p>
+            <w:pPr>
+              <w:rPr>
+                <w:rFonts w:ascii="Times New Roman" w:hAnsi="Times New Roman" w:cs="Times New Roman"/>
+                <w:sz w:val="24"/>
+                <w:szCs w:val="24"/>
+              </w:rPr>
+            </w:pPr>
+            <w:r>
+              <w:rPr>
+                <w:rFonts w:ascii="Times New Roman" w:hAnsi="Times New Roman" w:cs="Times New Roman"/>
+                <w:sz w:val="24"/>
+                <w:szCs w:val="24"/>
+              </w:rPr>
               <w:t>Постусловия</w:t>
             </w:r>
           </w:p>
         </w:tc>
         <w:tc>
           <w:tcPr>
-            <w:tcW w:w="6308" w:type="dxa"/>
+            <w:tcW w:w="6733" w:type="dxa"/>
             <w:gridSpan w:val="2"/>
           </w:tcPr>
           <w:p>
-            <w:r>
+            <w:pPr>
+              <w:rPr>
+                <w:rFonts w:ascii="Times New Roman" w:hAnsi="Times New Roman" w:cs="Times New Roman"/>
+                <w:sz w:val="24"/>
+                <w:szCs w:val="24"/>
+              </w:rPr>
+            </w:pPr>
+            <w:r>
+              <w:rPr>
+                <w:rFonts w:ascii="Times New Roman" w:hAnsi="Times New Roman" w:cs="Times New Roman"/>
+                <w:sz w:val="24"/>
+                <w:szCs w:val="24"/>
+              </w:rPr>
               <w:t>Если происходило удаление записи, запись должна быть удалена.</w:t>
             </w:r>
           </w:p>
@@ -796,13 +1467,13 @@
     <w:tbl>
       <w:tblPr>
         <w:tblStyle w:val="a3"/>
-        <w:tblW w:w="0" w:type="auto"/>
+        <w:tblW w:w="9351" w:type="dxa"/>
         <w:tblLook w:val="04A0" w:firstRow="1" w:lastRow="0" w:firstColumn="1" w:lastColumn="0" w:noHBand="0" w:noVBand="1"/>
       </w:tblPr>
       <w:tblGrid>
         <w:gridCol w:w="2618"/>
         <w:gridCol w:w="3189"/>
-        <w:gridCol w:w="3119"/>
+        <w:gridCol w:w="3544"/>
       </w:tblGrid>
       <w:tr>
         <w:tc>
@@ -810,7 +1481,19 @@
             <w:tcW w:w="2618" w:type="dxa"/>
           </w:tcPr>
           <w:p>
-            <w:r>
+            <w:pPr>
+              <w:rPr>
+                <w:rFonts w:ascii="Times New Roman" w:hAnsi="Times New Roman" w:cs="Times New Roman"/>
+                <w:sz w:val="24"/>
+                <w:szCs w:val="24"/>
+              </w:rPr>
+            </w:pPr>
+            <w:r>
+              <w:rPr>
+                <w:rFonts w:ascii="Times New Roman" w:hAnsi="Times New Roman" w:cs="Times New Roman"/>
+                <w:sz w:val="24"/>
+                <w:szCs w:val="24"/>
+              </w:rPr>
               <w:lastRenderedPageBreak/>
               <w:t>Прецедент</w:t>
             </w:r>
@@ -818,56 +1501,111 @@
         </w:tc>
         <w:tc>
           <w:tcPr>
-            <w:tcW w:w="6308" w:type="dxa"/>
+            <w:tcW w:w="6733" w:type="dxa"/>
             <w:gridSpan w:val="2"/>
           </w:tcPr>
           <w:p>
-            <w:r>
-              <w:t>3</w:t>
-            </w:r>
-            <w:r>
-              <w:t>) Просмотр заказ-наряда</w:t>
-            </w:r>
-          </w:p>
-        </w:tc>
-      </w:tr>
-      <w:tr>
-        <w:tc>
-          <w:tcPr>
-            <w:tcW w:w="2618" w:type="dxa"/>
-          </w:tcPr>
-          <w:p>
-            <w:r>
+            <w:pPr>
+              <w:rPr>
+                <w:rFonts w:ascii="Times New Roman" w:hAnsi="Times New Roman" w:cs="Times New Roman"/>
+                <w:sz w:val="24"/>
+                <w:szCs w:val="24"/>
+              </w:rPr>
+            </w:pPr>
+            <w:r>
+              <w:rPr>
+                <w:rFonts w:ascii="Times New Roman" w:hAnsi="Times New Roman" w:cs="Times New Roman"/>
+                <w:sz w:val="24"/>
+                <w:szCs w:val="24"/>
+              </w:rPr>
+              <w:t>3) Просмотр заказ-наряда</w:t>
+            </w:r>
+          </w:p>
+        </w:tc>
+      </w:tr>
+      <w:tr>
+        <w:tc>
+          <w:tcPr>
+            <w:tcW w:w="2618" w:type="dxa"/>
+          </w:tcPr>
+          <w:p>
+            <w:pPr>
+              <w:rPr>
+                <w:rFonts w:ascii="Times New Roman" w:hAnsi="Times New Roman" w:cs="Times New Roman"/>
+                <w:sz w:val="24"/>
+                <w:szCs w:val="24"/>
+              </w:rPr>
+            </w:pPr>
+            <w:r>
+              <w:rPr>
+                <w:rFonts w:ascii="Times New Roman" w:hAnsi="Times New Roman" w:cs="Times New Roman"/>
+                <w:sz w:val="24"/>
+                <w:szCs w:val="24"/>
+              </w:rPr>
               <w:t>Краткое описание</w:t>
             </w:r>
           </w:p>
         </w:tc>
         <w:tc>
           <w:tcPr>
-            <w:tcW w:w="6308" w:type="dxa"/>
+            <w:tcW w:w="6733" w:type="dxa"/>
             <w:gridSpan w:val="2"/>
           </w:tcPr>
-          <w:p/>
-        </w:tc>
-      </w:tr>
-      <w:tr>
-        <w:tc>
-          <w:tcPr>
-            <w:tcW w:w="2618" w:type="dxa"/>
-          </w:tcPr>
-          <w:p>
-            <w:r>
-              <w:t>Актеры</w:t>
-            </w:r>
-          </w:p>
-        </w:tc>
-        <w:tc>
-          <w:tcPr>
-            <w:tcW w:w="6308" w:type="dxa"/>
+          <w:p>
+            <w:pPr>
+              <w:rPr>
+                <w:rFonts w:ascii="Times New Roman" w:hAnsi="Times New Roman" w:cs="Times New Roman"/>
+                <w:sz w:val="24"/>
+                <w:szCs w:val="24"/>
+              </w:rPr>
+            </w:pPr>
+          </w:p>
+        </w:tc>
+      </w:tr>
+      <w:tr>
+        <w:tc>
+          <w:tcPr>
+            <w:tcW w:w="2618" w:type="dxa"/>
+          </w:tcPr>
+          <w:p>
+            <w:pPr>
+              <w:rPr>
+                <w:rFonts w:ascii="Times New Roman" w:hAnsi="Times New Roman" w:cs="Times New Roman"/>
+                <w:sz w:val="24"/>
+                <w:szCs w:val="24"/>
+              </w:rPr>
+            </w:pPr>
+            <w:proofErr w:type="spellStart"/>
+            <w:r>
+              <w:rPr>
+                <w:rFonts w:ascii="Times New Roman" w:hAnsi="Times New Roman" w:cs="Times New Roman"/>
+                <w:sz w:val="24"/>
+                <w:szCs w:val="24"/>
+              </w:rPr>
+              <w:t>Акторы</w:t>
+            </w:r>
+            <w:proofErr w:type="spellEnd"/>
+          </w:p>
+        </w:tc>
+        <w:tc>
+          <w:tcPr>
+            <w:tcW w:w="6733" w:type="dxa"/>
             <w:gridSpan w:val="2"/>
           </w:tcPr>
           <w:p>
-            <w:r>
+            <w:pPr>
+              <w:rPr>
+                <w:rFonts w:ascii="Times New Roman" w:hAnsi="Times New Roman" w:cs="Times New Roman"/>
+                <w:sz w:val="24"/>
+                <w:szCs w:val="24"/>
+              </w:rPr>
+            </w:pPr>
+            <w:r>
+              <w:rPr>
+                <w:rFonts w:ascii="Times New Roman" w:hAnsi="Times New Roman" w:cs="Times New Roman"/>
+                <w:sz w:val="24"/>
+                <w:szCs w:val="24"/>
+              </w:rPr>
               <w:t>Любая роль</w:t>
             </w:r>
           </w:p>
@@ -879,25 +1617,42 @@
             <w:tcW w:w="2618" w:type="dxa"/>
           </w:tcPr>
           <w:p>
-            <w:r>
+            <w:pPr>
+              <w:rPr>
+                <w:rFonts w:ascii="Times New Roman" w:hAnsi="Times New Roman" w:cs="Times New Roman"/>
+                <w:sz w:val="24"/>
+                <w:szCs w:val="24"/>
+              </w:rPr>
+            </w:pPr>
+            <w:r>
+              <w:rPr>
+                <w:rFonts w:ascii="Times New Roman" w:hAnsi="Times New Roman" w:cs="Times New Roman"/>
+                <w:sz w:val="24"/>
+                <w:szCs w:val="24"/>
+              </w:rPr>
               <w:t>Предусловия</w:t>
             </w:r>
           </w:p>
         </w:tc>
         <w:tc>
           <w:tcPr>
-            <w:tcW w:w="6308" w:type="dxa"/>
+            <w:tcW w:w="6733" w:type="dxa"/>
             <w:gridSpan w:val="2"/>
           </w:tcPr>
           <w:p>
             <w:pPr>
-              <w:pStyle w:val="a4"/>
-              <w:numPr>
-                <w:ilvl w:val="0"/>
-                <w:numId w:val="11"/>
-              </w:numPr>
-            </w:pPr>
-            <w:r>
+              <w:rPr>
+                <w:rFonts w:ascii="Times New Roman" w:hAnsi="Times New Roman" w:cs="Times New Roman"/>
+                <w:sz w:val="24"/>
+                <w:szCs w:val="24"/>
+              </w:rPr>
+            </w:pPr>
+            <w:r>
+              <w:rPr>
+                <w:rFonts w:ascii="Times New Roman" w:hAnsi="Times New Roman" w:cs="Times New Roman"/>
+                <w:sz w:val="24"/>
+                <w:szCs w:val="24"/>
+              </w:rPr>
               <w:t>Аутентифицированный пользователь имеет доступ к реестру</w:t>
             </w:r>
           </w:p>
@@ -909,7 +1664,19 @@
             <w:tcW w:w="2618" w:type="dxa"/>
           </w:tcPr>
           <w:p>
-            <w:r>
+            <w:pPr>
+              <w:rPr>
+                <w:rFonts w:ascii="Times New Roman" w:hAnsi="Times New Roman" w:cs="Times New Roman"/>
+                <w:sz w:val="24"/>
+                <w:szCs w:val="24"/>
+              </w:rPr>
+            </w:pPr>
+            <w:r>
+              <w:rPr>
+                <w:rFonts w:ascii="Times New Roman" w:hAnsi="Times New Roman" w:cs="Times New Roman"/>
+                <w:sz w:val="24"/>
+                <w:szCs w:val="24"/>
+              </w:rPr>
               <w:t>Основной поток</w:t>
             </w:r>
           </w:p>
@@ -921,23 +1688,27 @@
           <w:p>
             <w:pPr>
               <w:jc w:val="center"/>
+              <w:rPr>
+                <w:rFonts w:ascii="Times New Roman" w:hAnsi="Times New Roman" w:cs="Times New Roman"/>
+                <w:sz w:val="24"/>
+                <w:szCs w:val="24"/>
+              </w:rPr>
             </w:pPr>
             <w:proofErr w:type="spellStart"/>
             <w:r>
-              <w:t>Акт</w:t>
-            </w:r>
-            <w:r>
-              <w:t>о</w:t>
-            </w:r>
-            <w:r>
-              <w:t>р</w:t>
+              <w:rPr>
+                <w:rFonts w:ascii="Times New Roman" w:hAnsi="Times New Roman" w:cs="Times New Roman"/>
+                <w:sz w:val="24"/>
+                <w:szCs w:val="24"/>
+              </w:rPr>
+              <w:t>Актор</w:t>
             </w:r>
             <w:proofErr w:type="spellEnd"/>
           </w:p>
         </w:tc>
         <w:tc>
           <w:tcPr>
-            <w:tcW w:w="3119" w:type="dxa"/>
+            <w:tcW w:w="3544" w:type="dxa"/>
             <w:tcBorders>
               <w:bottom w:val="single" w:sz="4" w:space="0" w:color="auto"/>
             </w:tcBorders>
@@ -945,8 +1716,18 @@
           <w:p>
             <w:pPr>
               <w:jc w:val="center"/>
-            </w:pPr>
-            <w:r>
+              <w:rPr>
+                <w:rFonts w:ascii="Times New Roman" w:hAnsi="Times New Roman" w:cs="Times New Roman"/>
+                <w:sz w:val="24"/>
+                <w:szCs w:val="24"/>
+              </w:rPr>
+            </w:pPr>
+            <w:r>
+              <w:rPr>
+                <w:rFonts w:ascii="Times New Roman" w:hAnsi="Times New Roman" w:cs="Times New Roman"/>
+                <w:sz w:val="24"/>
+                <w:szCs w:val="24"/>
+              </w:rPr>
               <w:t>Система</w:t>
             </w:r>
           </w:p>
@@ -958,31 +1739,53 @@
             <w:tcW w:w="2618" w:type="dxa"/>
             <w:vMerge w:val="restart"/>
           </w:tcPr>
-          <w:p/>
-        </w:tc>
-        <w:tc>
-          <w:tcPr>
-            <w:tcW w:w="6308" w:type="dxa"/>
+          <w:p>
+            <w:pPr>
+              <w:rPr>
+                <w:rFonts w:ascii="Times New Roman" w:hAnsi="Times New Roman" w:cs="Times New Roman"/>
+                <w:sz w:val="24"/>
+                <w:szCs w:val="24"/>
+              </w:rPr>
+            </w:pPr>
+          </w:p>
+        </w:tc>
+        <w:tc>
+          <w:tcPr>
+            <w:tcW w:w="6733" w:type="dxa"/>
             <w:gridSpan w:val="2"/>
           </w:tcPr>
           <w:p>
-            <w:r>
+            <w:pPr>
+              <w:rPr>
+                <w:rFonts w:ascii="Times New Roman" w:hAnsi="Times New Roman" w:cs="Times New Roman"/>
+                <w:sz w:val="24"/>
+                <w:szCs w:val="24"/>
+              </w:rPr>
+            </w:pPr>
+            <w:r>
+              <w:rPr>
+                <w:rFonts w:ascii="Times New Roman" w:hAnsi="Times New Roman" w:cs="Times New Roman"/>
+                <w:sz w:val="24"/>
+                <w:szCs w:val="24"/>
+              </w:rPr>
               <w:t xml:space="preserve">1. </w:t>
             </w:r>
             <w:r>
               <w:rPr>
+                <w:rFonts w:ascii="Times New Roman" w:hAnsi="Times New Roman" w:cs="Times New Roman"/>
+                <w:sz w:val="24"/>
+                <w:szCs w:val="24"/>
                 <w:lang w:val="en-US"/>
               </w:rPr>
               <w:t>include</w:t>
             </w:r>
             <w:r>
-              <w:t xml:space="preserve"> “</w:t>
-            </w:r>
-            <w:r>
-              <w:t>Просмотр реестра заказ-нарядов</w:t>
-            </w:r>
-            <w:r>
-              <w:t>”</w:t>
+              <w:rPr>
+                <w:rFonts w:ascii="Times New Roman" w:hAnsi="Times New Roman" w:cs="Times New Roman"/>
+                <w:sz w:val="24"/>
+                <w:szCs w:val="24"/>
+              </w:rPr>
+              <w:t xml:space="preserve"> “Просмотр реестра заказ-нарядов”</w:t>
             </w:r>
           </w:p>
         </w:tc>
@@ -993,7 +1796,15 @@
             <w:tcW w:w="2618" w:type="dxa"/>
             <w:vMerge/>
           </w:tcPr>
-          <w:p/>
+          <w:p>
+            <w:pPr>
+              <w:rPr>
+                <w:rFonts w:ascii="Times New Roman" w:hAnsi="Times New Roman" w:cs="Times New Roman"/>
+                <w:sz w:val="24"/>
+                <w:szCs w:val="24"/>
+              </w:rPr>
+            </w:pPr>
+          </w:p>
         </w:tc>
         <w:tc>
           <w:tcPr>
@@ -1003,21 +1814,45 @@
             </w:tcBorders>
           </w:tcPr>
           <w:p>
-            <w:r>
+            <w:pPr>
+              <w:rPr>
+                <w:rFonts w:ascii="Times New Roman" w:hAnsi="Times New Roman" w:cs="Times New Roman"/>
+                <w:sz w:val="24"/>
+                <w:szCs w:val="24"/>
+              </w:rPr>
+            </w:pPr>
+            <w:r>
+              <w:rPr>
+                <w:rFonts w:ascii="Times New Roman" w:hAnsi="Times New Roman" w:cs="Times New Roman"/>
+                <w:sz w:val="24"/>
+                <w:szCs w:val="24"/>
+              </w:rPr>
               <w:t>2. Выбирает запись</w:t>
             </w:r>
           </w:p>
         </w:tc>
         <w:tc>
           <w:tcPr>
-            <w:tcW w:w="3119" w:type="dxa"/>
+            <w:tcW w:w="3544" w:type="dxa"/>
             <w:tcBorders>
               <w:left w:val="nil"/>
               <w:bottom w:val="single" w:sz="4" w:space="0" w:color="auto"/>
             </w:tcBorders>
           </w:tcPr>
           <w:p>
-            <w:r>
+            <w:pPr>
+              <w:rPr>
+                <w:rFonts w:ascii="Times New Roman" w:hAnsi="Times New Roman" w:cs="Times New Roman"/>
+                <w:sz w:val="24"/>
+                <w:szCs w:val="24"/>
+              </w:rPr>
+            </w:pPr>
+            <w:r>
+              <w:rPr>
+                <w:rFonts w:ascii="Times New Roman" w:hAnsi="Times New Roman" w:cs="Times New Roman"/>
+                <w:sz w:val="24"/>
+                <w:szCs w:val="24"/>
+              </w:rPr>
               <w:t>3. Выводит информацию учетной карточки, соответствующей выделенной записи</w:t>
             </w:r>
           </w:p>
@@ -1029,40 +1864,90 @@
             <w:tcW w:w="2618" w:type="dxa"/>
           </w:tcPr>
           <w:p>
-            <w:r>
+            <w:pPr>
+              <w:rPr>
+                <w:rFonts w:ascii="Times New Roman" w:hAnsi="Times New Roman" w:cs="Times New Roman"/>
+                <w:sz w:val="24"/>
+                <w:szCs w:val="24"/>
+              </w:rPr>
+            </w:pPr>
+            <w:r>
+              <w:rPr>
+                <w:rFonts w:ascii="Times New Roman" w:hAnsi="Times New Roman" w:cs="Times New Roman"/>
+                <w:sz w:val="24"/>
+                <w:szCs w:val="24"/>
+              </w:rPr>
               <w:t>Альтернативный поток</w:t>
             </w:r>
           </w:p>
         </w:tc>
         <w:tc>
           <w:tcPr>
-            <w:tcW w:w="6308" w:type="dxa"/>
+            <w:tcW w:w="6733" w:type="dxa"/>
             <w:gridSpan w:val="2"/>
           </w:tcPr>
-          <w:p/>
-        </w:tc>
-      </w:tr>
-      <w:tr>
-        <w:tc>
-          <w:tcPr>
-            <w:tcW w:w="2618" w:type="dxa"/>
-          </w:tcPr>
-          <w:p>
-            <w:r>
+          <w:p>
+            <w:pPr>
+              <w:rPr>
+                <w:rFonts w:ascii="Times New Roman" w:hAnsi="Times New Roman" w:cs="Times New Roman"/>
+                <w:sz w:val="24"/>
+                <w:szCs w:val="24"/>
+              </w:rPr>
+            </w:pPr>
+          </w:p>
+        </w:tc>
+      </w:tr>
+      <w:tr>
+        <w:tc>
+          <w:tcPr>
+            <w:tcW w:w="2618" w:type="dxa"/>
+          </w:tcPr>
+          <w:p>
+            <w:pPr>
+              <w:rPr>
+                <w:rFonts w:ascii="Times New Roman" w:hAnsi="Times New Roman" w:cs="Times New Roman"/>
+                <w:sz w:val="24"/>
+                <w:szCs w:val="24"/>
+              </w:rPr>
+            </w:pPr>
+            <w:r>
+              <w:rPr>
+                <w:rFonts w:ascii="Times New Roman" w:hAnsi="Times New Roman" w:cs="Times New Roman"/>
+                <w:sz w:val="24"/>
+                <w:szCs w:val="24"/>
+              </w:rPr>
               <w:t>Постусловия</w:t>
             </w:r>
           </w:p>
         </w:tc>
         <w:tc>
           <w:tcPr>
-            <w:tcW w:w="6308" w:type="dxa"/>
+            <w:tcW w:w="6733" w:type="dxa"/>
             <w:gridSpan w:val="2"/>
           </w:tcPr>
-          <w:p/>
+          <w:p>
+            <w:pPr>
+              <w:rPr>
+                <w:rFonts w:ascii="Times New Roman" w:hAnsi="Times New Roman" w:cs="Times New Roman"/>
+                <w:sz w:val="24"/>
+                <w:szCs w:val="24"/>
+              </w:rPr>
+            </w:pPr>
+            <w:r>
+              <w:rPr>
+                <w:rFonts w:cs="Times New Roman"/>
+                <w:sz w:val="24"/>
+                <w:szCs w:val="24"/>
+              </w:rPr>
+              <w:t>Открыта учетная карточка заказ-наряда</w:t>
+            </w:r>
+          </w:p>
         </w:tc>
       </w:tr>
     </w:tbl>
     <w:p>
+      <w:bookmarkStart w:id="0" w:name="_GoBack"/>
+      <w:bookmarkEnd w:id="0"/>
       <w:r>
         <w:br w:type="page"/>
       </w:r>
@@ -1999,8 +2884,6 @@
             <w:r>
               <w:t>7</w:t>
             </w:r>
-            <w:bookmarkStart w:id="0" w:name="_GoBack"/>
-            <w:bookmarkEnd w:id="0"/>
             <w:r>
               <w:t xml:space="preserve">) Экспортирование учётной карточки заказ-наряда </w:t>
             </w:r>
@@ -4250,6 +5133,15 @@
 </file>
 
 <file path=customXml/item1.xml><?xml version="1.0" encoding="utf-8"?>
+<?mso-contentType ?>
+<FormTemplates xmlns="http://schemas.microsoft.com/sharepoint/v3/contenttype/forms">
+  <Display>DocumentLibraryForm</Display>
+  <Edit>DocumentLibraryForm</Edit>
+  <New>DocumentLibraryForm</New>
+</FormTemplates>
+</file>
+
+<file path=customXml/item2.xml><?xml version="1.0" encoding="utf-8"?>
 <ct:contentTypeSchema xmlns:ct="http://schemas.microsoft.com/office/2006/metadata/contentType" xmlns:ma="http://schemas.microsoft.com/office/2006/metadata/properties/metaAttributes" ct:_="" ma:_="" ma:contentTypeName="Документ" ma:contentTypeID="0x01010090A969D818FF104CB960B3A4EBEB868A" ma:contentTypeVersion="7" ma:contentTypeDescription="Создание документа." ma:contentTypeScope="" ma:versionID="7bc6ccd20e6b2cb65186f15abefde705">
   <xsd:schema xmlns:xsd="http://www.w3.org/2001/XMLSchema" xmlns:xs="http://www.w3.org/2001/XMLSchema" xmlns:p="http://schemas.microsoft.com/office/2006/metadata/properties" xmlns:ns2="dd193fa8-f066-46e6-a11d-a29fd130c6e8" targetNamespace="http://schemas.microsoft.com/office/2006/metadata/properties" ma:root="true" ma:fieldsID="536b8c7db8c3534199a390a2a8993da9" ns2:_="">
     <xsd:import namespace="dd193fa8-f066-46e6-a11d-a29fd130c6e8"/>
@@ -4413,15 +5305,6 @@
 </ct:contentTypeSchema>
 </file>
 
-<file path=customXml/item2.xml><?xml version="1.0" encoding="utf-8"?>
-<?mso-contentType ?>
-<FormTemplates xmlns="http://schemas.microsoft.com/sharepoint/v3/contenttype/forms">
-  <Display>DocumentLibraryForm</Display>
-  <Edit>DocumentLibraryForm</Edit>
-  <New>DocumentLibraryForm</New>
-</FormTemplates>
-</file>
-
 <file path=customXml/item3.xml><?xml version="1.0" encoding="utf-8"?>
 <p:properties xmlns:p="http://schemas.microsoft.com/office/2006/metadata/properties" xmlns:xsi="http://www.w3.org/2001/XMLSchema-instance" xmlns:pc="http://schemas.microsoft.com/office/infopath/2007/PartnerControls">
   <documentManagement/>
@@ -4429,6 +5312,14 @@
 </file>
 
 <file path=customXml/itemProps1.xml><?xml version="1.0" encoding="utf-8"?>
+<ds:datastoreItem xmlns:ds="http://schemas.openxmlformats.org/officeDocument/2006/customXml" ds:itemID="{FBF95274-2531-496D-AFBD-BA6D275F3C9D}">
+  <ds:schemaRefs>
+    <ds:schemaRef ds:uri="http://schemas.microsoft.com/sharepoint/v3/contenttype/forms"/>
+  </ds:schemaRefs>
+</ds:datastoreItem>
+</file>
+
+<file path=customXml/itemProps2.xml><?xml version="1.0" encoding="utf-8"?>
 <ds:datastoreItem xmlns:ds="http://schemas.openxmlformats.org/officeDocument/2006/customXml" ds:itemID="{79E5B048-B51A-4331-B892-28200C11A74E}">
   <ds:schemaRefs>
     <ds:schemaRef ds:uri="http://schemas.microsoft.com/office/2006/metadata/contentType"/>
@@ -4446,14 +5337,6 @@
 </ds:datastoreItem>
 </file>
 
-<file path=customXml/itemProps2.xml><?xml version="1.0" encoding="utf-8"?>
-<ds:datastoreItem xmlns:ds="http://schemas.openxmlformats.org/officeDocument/2006/customXml" ds:itemID="{FBF95274-2531-496D-AFBD-BA6D275F3C9D}">
-  <ds:schemaRefs>
-    <ds:schemaRef ds:uri="http://schemas.microsoft.com/sharepoint/v3/contenttype/forms"/>
-  </ds:schemaRefs>
-</ds:datastoreItem>
-</file>
-
 <file path=customXml/itemProps3.xml><?xml version="1.0" encoding="utf-8"?>
 <ds:datastoreItem xmlns:ds="http://schemas.openxmlformats.org/officeDocument/2006/customXml" ds:itemID="{F1A4C4E4-9CB6-4E30-AD70-E7A4666A611B}">
   <ds:schemaRefs>

</xml_diff>